<commit_message>
- clarification of xbox controller buttons
</commit_message>
<xml_diff>
--- a/documentation/docs.docx
+++ b/documentation/docs.docx
@@ -47,22 +47,38 @@
         </w:rPr>
         <w:t xml:space="preserve"> button </w:t>
       </w:r>
+      <w:proofErr w:type="spellStart"/>
       <w:r>
         <w:rPr>
           <w:lang w:val="en-US"/>
         </w:rPr>
         <w:t>i</w:t>
       </w:r>
-    </w:p>
-    <w:p>
-      <w:pPr>
-        <w:spacing w:after="0"/>
-      </w:pPr>
-      <w:r>
-        <w:rPr>
-          <w:lang w:val="en-US"/>
-        </w:rPr>
-        <w:t xml:space="preserve">Joy Num </w:t>
+      <w:proofErr w:type="spellEnd"/>
+    </w:p>
+    <w:p>
+      <w:pPr>
+        <w:spacing w:after="0"/>
+      </w:pPr>
+      <w:r>
+        <w:rPr>
+          <w:lang w:val="en-US"/>
+        </w:rPr>
+        <w:t xml:space="preserve">Joy </w:t>
+      </w:r>
+      <w:proofErr w:type="spellStart"/>
+      <w:r>
+        <w:rPr>
+          <w:lang w:val="en-US"/>
+        </w:rPr>
+        <w:t>Num</w:t>
+      </w:r>
+      <w:proofErr w:type="spellEnd"/>
+      <w:r>
+        <w:rPr>
+          <w:lang w:val="en-US"/>
+        </w:rPr>
+        <w:t xml:space="preserve"> </w:t>
       </w:r>
       <w:r>
         <w:t>е подвеждащо</w:t>
@@ -93,6 +109,90 @@
       <w:pPr>
         <w:spacing w:after="0"/>
       </w:pPr>
+    </w:p>
+    <w:p>
+      <w:pPr>
+        <w:spacing w:after="0"/>
+        <w:rPr>
+          <w:lang w:val="en-US"/>
+        </w:rPr>
+      </w:pPr>
+      <w:r>
+        <w:rPr>
+          <w:lang w:val="en-US"/>
+        </w:rPr>
+        <w:t>Xbox controller:</w:t>
+      </w:r>
+    </w:p>
+    <w:p>
+      <w:pPr>
+        <w:spacing w:after="0"/>
+        <w:rPr>
+          <w:lang w:val="en-US"/>
+        </w:rPr>
+      </w:pPr>
+      <w:r>
+        <w:rPr>
+          <w:lang w:val="en-US"/>
+        </w:rPr>
+        <w:t>0 - A</w:t>
+      </w:r>
+    </w:p>
+    <w:p>
+      <w:pPr>
+        <w:spacing w:after="0"/>
+        <w:rPr>
+          <w:lang w:val="en-US"/>
+        </w:rPr>
+      </w:pPr>
+      <w:r>
+        <w:rPr>
+          <w:lang w:val="en-US"/>
+        </w:rPr>
+        <w:t>1 - B</w:t>
+      </w:r>
+    </w:p>
+    <w:p>
+      <w:pPr>
+        <w:spacing w:after="0"/>
+        <w:rPr>
+          <w:lang w:val="en-US"/>
+        </w:rPr>
+      </w:pPr>
+      <w:r>
+        <w:rPr>
+          <w:lang w:val="en-US"/>
+        </w:rPr>
+        <w:t>2 - X</w:t>
+      </w:r>
+    </w:p>
+    <w:p>
+      <w:pPr>
+        <w:spacing w:after="0"/>
+        <w:rPr>
+          <w:lang w:val="en-US"/>
+        </w:rPr>
+      </w:pPr>
+      <w:r>
+        <w:rPr>
+          <w:lang w:val="en-US"/>
+        </w:rPr>
+        <w:t>3 - Y</w:t>
+      </w:r>
+    </w:p>
+    <w:p>
+      <w:pPr>
+        <w:spacing w:after="0"/>
+        <w:rPr>
+          <w:lang w:val="en-US"/>
+        </w:rPr>
+      </w:pPr>
+      <w:r>
+        <w:rPr>
+          <w:lang w:val="en-US"/>
+        </w:rPr>
+        <w:t>4 - LB</w:t>
+      </w:r>
       <w:bookmarkStart w:id="0" w:name="_GoBack"/>
       <w:bookmarkEnd w:id="0"/>
     </w:p>

</xml_diff>